<commit_message>
trying to get scroll to work
</commit_message>
<xml_diff>
--- a/Miscelaneous/Resumes/BharatSrirangamResumevI.docx
+++ b/Miscelaneous/Resumes/BharatSrirangamResumevI.docx
@@ -20,6 +20,7 @@
           <w:lang w:val="pt-BR"/>
         </w:rPr>
       </w:pPr>
+      <w:proofErr w:type="spellStart"/>
       <w:r>
         <w:rPr>
           <w:rFonts w:ascii="Times New Roman" w:hAnsi="Times New Roman"/>
@@ -27,7 +28,17 @@
           <w:szCs w:val="36"/>
           <w:lang w:val="pt-BR"/>
         </w:rPr>
-        <w:t>Bharat Srirangam</w:t>
+        <w:t>Bharat</w:t>
+      </w:r>
+      <w:proofErr w:type="spellEnd"/>
+      <w:r>
+        <w:rPr>
+          <w:rFonts w:ascii="Times New Roman" w:hAnsi="Times New Roman"/>
+          <w:sz w:val="36"/>
+          <w:szCs w:val="36"/>
+          <w:lang w:val="pt-BR"/>
+        </w:rPr>
+        <w:t xml:space="preserve"> Srirangam</w:t>
       </w:r>
     </w:p>
     <w:p>
@@ -129,8 +140,20 @@
           <w:szCs w:val="22"/>
           <w:bdr w:val="none" w:sz="0" w:space="0" w:color="auto" w:frame="1"/>
         </w:rPr>
-        <w:t>linkedin.com/in/bharat-srirangam</w:t>
-      </w:r>
+        <w:t>linkedin.com/in/</w:t>
+      </w:r>
+      <w:proofErr w:type="spellStart"/>
+      <w:r>
+        <w:rPr>
+          <w:rFonts w:ascii="inherit" w:hAnsi="inherit"/>
+          <w:color w:val="000000" w:themeColor="text1"/>
+          <w:sz w:val="22"/>
+          <w:szCs w:val="22"/>
+          <w:bdr w:val="none" w:sz="0" w:space="0" w:color="auto" w:frame="1"/>
+        </w:rPr>
+        <w:t>bharat-srirangam</w:t>
+      </w:r>
+      <w:proofErr w:type="spellEnd"/>
     </w:p>
     <w:p>
       <w:pPr>
@@ -501,7 +524,17 @@
           <w:sz w:val="22"/>
           <w:szCs w:val="22"/>
         </w:rPr>
-        <w:t xml:space="preserve">        </w:t>
+        <w:t xml:space="preserve">      </w:t>
+      </w:r>
+      <w:proofErr w:type="gramStart"/>
+      <w:r>
+        <w:rPr>
+          <w:b/>
+          <w:iCs/>
+          <w:sz w:val="22"/>
+          <w:szCs w:val="22"/>
+        </w:rPr>
+        <w:t xml:space="preserve">  </w:t>
       </w:r>
       <w:r>
         <w:rPr>
@@ -519,7 +552,17 @@
           <w:sz w:val="22"/>
           <w:szCs w:val="22"/>
         </w:rPr>
-        <w:t xml:space="preserve">(Expected Graduation </w:t>
+        <w:t>(</w:t>
+      </w:r>
+      <w:proofErr w:type="gramEnd"/>
+      <w:r>
+        <w:rPr>
+          <w:b/>
+          <w:iCs/>
+          <w:sz w:val="22"/>
+          <w:szCs w:val="22"/>
+        </w:rPr>
+        <w:t xml:space="preserve">Expected Graduation </w:t>
       </w:r>
       <w:r>
         <w:rPr>
@@ -829,6 +872,7 @@
         </w:rPr>
         <w:t xml:space="preserve">and Algorithms, Honors Discrete </w:t>
       </w:r>
+      <w:proofErr w:type="gramStart"/>
       <w:r>
         <w:rPr>
           <w:iCs/>
@@ -845,6 +889,7 @@
         </w:rPr>
         <w:t xml:space="preserve">  </w:t>
       </w:r>
+      <w:proofErr w:type="gramEnd"/>
       <w:r>
         <w:rPr>
           <w:iCs/>
@@ -1083,10 +1128,34 @@
           <w:sz w:val="22"/>
           <w:szCs w:val="22"/>
         </w:rPr>
+        <w:t>,</w:t>
+      </w:r>
+      <w:r>
+        <w:rPr>
+          <w:iCs/>
+          <w:sz w:val="22"/>
+          <w:szCs w:val="22"/>
+        </w:rPr>
         <w:t xml:space="preserve"> </w:t>
       </w:r>
       <w:r>
         <w:rPr>
+          <w:iCs/>
+          <w:sz w:val="22"/>
+          <w:szCs w:val="22"/>
+        </w:rPr>
+        <w:t>HTML, CSS</w:t>
+      </w:r>
+      <w:r>
+        <w:rPr>
+          <w:iCs/>
+          <w:sz w:val="22"/>
+          <w:szCs w:val="22"/>
+        </w:rPr>
+        <w:t xml:space="preserve"> </w:t>
+      </w:r>
+      <w:r>
+        <w:rPr>
           <w:b/>
           <w:iCs/>
           <w:sz w:val="22"/>
@@ -1134,22 +1203,6 @@
           <w:szCs w:val="22"/>
         </w:rPr>
         <w:t>++</w:t>
-      </w:r>
-      <w:r>
-        <w:rPr>
-          <w:iCs/>
-          <w:sz w:val="22"/>
-          <w:szCs w:val="22"/>
-        </w:rPr>
-        <w:t>,</w:t>
-      </w:r>
-      <w:r>
-        <w:rPr>
-          <w:iCs/>
-          <w:sz w:val="22"/>
-          <w:szCs w:val="22"/>
-        </w:rPr>
-        <w:t xml:space="preserve"> HTML, CSS</w:t>
       </w:r>
       <w:r>
         <w:rPr>
@@ -1182,7 +1235,17 @@
           <w:sz w:val="22"/>
           <w:szCs w:val="22"/>
         </w:rPr>
-        <w:t xml:space="preserve">Developer Tools: </w:t>
+        <w:t xml:space="preserve">Developer </w:t>
+      </w:r>
+      <w:proofErr w:type="gramStart"/>
+      <w:r>
+        <w:rPr>
+          <w:b/>
+          <w:iCs/>
+          <w:sz w:val="22"/>
+          <w:szCs w:val="22"/>
+        </w:rPr>
+        <w:t>Tools:</w:t>
       </w:r>
       <w:r>
         <w:rPr>
@@ -1192,8 +1255,7 @@
         </w:rPr>
         <w:t>Git</w:t>
       </w:r>
-      <w:bookmarkStart w:id="0" w:name="_GoBack"/>
-      <w:bookmarkEnd w:id="0"/>
+      <w:proofErr w:type="gramEnd"/>
       <w:r>
         <w:rPr>
           <w:iCs/>
@@ -1208,31 +1270,117 @@
           <w:sz w:val="22"/>
           <w:szCs w:val="22"/>
         </w:rPr>
-        <w:t>JDBC’s,</w:t>
-      </w:r>
-      <w:r>
-        <w:rPr>
-          <w:iCs/>
-          <w:sz w:val="22"/>
-          <w:szCs w:val="22"/>
-        </w:rPr>
-        <w:t xml:space="preserve"> TestNg, ANT</w:t>
-      </w:r>
-      <w:r>
-        <w:rPr>
-          <w:iCs/>
-          <w:sz w:val="22"/>
-          <w:szCs w:val="22"/>
-        </w:rPr>
-        <w:t>(Gradle)</w:t>
-      </w:r>
-      <w:r>
-        <w:rPr>
-          <w:iCs/>
-          <w:sz w:val="22"/>
-          <w:szCs w:val="22"/>
-        </w:rPr>
-        <w:t>, Hibernate’s API, Java Reflection</w:t>
+        <w:t>JDBC</w:t>
+      </w:r>
+      <w:r>
+        <w:rPr>
+          <w:iCs/>
+          <w:sz w:val="22"/>
+          <w:szCs w:val="22"/>
+        </w:rPr>
+        <w:t>,</w:t>
+      </w:r>
+      <w:r>
+        <w:rPr>
+          <w:iCs/>
+          <w:sz w:val="22"/>
+          <w:szCs w:val="22"/>
+        </w:rPr>
+        <w:t xml:space="preserve"> </w:t>
+      </w:r>
+      <w:proofErr w:type="spellStart"/>
+      <w:r>
+        <w:rPr>
+          <w:iCs/>
+          <w:sz w:val="22"/>
+          <w:szCs w:val="22"/>
+        </w:rPr>
+        <w:t>TestNg</w:t>
+      </w:r>
+      <w:proofErr w:type="spellEnd"/>
+      <w:r>
+        <w:rPr>
+          <w:iCs/>
+          <w:sz w:val="22"/>
+          <w:szCs w:val="22"/>
+        </w:rPr>
+        <w:t>, ANT</w:t>
+      </w:r>
+      <w:r>
+        <w:rPr>
+          <w:iCs/>
+          <w:sz w:val="22"/>
+          <w:szCs w:val="22"/>
+        </w:rPr>
+        <w:t>/</w:t>
+      </w:r>
+      <w:proofErr w:type="spellStart"/>
+      <w:r>
+        <w:rPr>
+          <w:iCs/>
+          <w:sz w:val="22"/>
+          <w:szCs w:val="22"/>
+        </w:rPr>
+        <w:t>Gradle</w:t>
+      </w:r>
+      <w:proofErr w:type="spellEnd"/>
+      <w:r>
+        <w:rPr>
+          <w:iCs/>
+          <w:sz w:val="22"/>
+          <w:szCs w:val="22"/>
+        </w:rPr>
+        <w:t>, Hibernate</w:t>
+      </w:r>
+      <w:r>
+        <w:rPr>
+          <w:iCs/>
+          <w:sz w:val="22"/>
+          <w:szCs w:val="22"/>
+        </w:rPr>
+        <w:t>, Java Reflection</w:t>
+      </w:r>
+      <w:r>
+        <w:rPr>
+          <w:iCs/>
+          <w:sz w:val="22"/>
+          <w:szCs w:val="22"/>
+        </w:rPr>
+        <w:t xml:space="preserve">, Bootstrap, </w:t>
+      </w:r>
+      <w:proofErr w:type="spellStart"/>
+      <w:r>
+        <w:rPr>
+          <w:iCs/>
+          <w:sz w:val="22"/>
+          <w:szCs w:val="22"/>
+        </w:rPr>
+        <w:t>Json</w:t>
+      </w:r>
+      <w:proofErr w:type="spellEnd"/>
+      <w:r>
+        <w:rPr>
+          <w:iCs/>
+          <w:sz w:val="22"/>
+          <w:szCs w:val="22"/>
+        </w:rPr>
+        <w:t>/GSON</w:t>
+      </w:r>
+      <w:r>
+        <w:rPr>
+          <w:iCs/>
+          <w:sz w:val="22"/>
+          <w:szCs w:val="22"/>
+        </w:rPr>
+        <w:t xml:space="preserve">, Android, </w:t>
+      </w:r>
+      <w:r>
+        <w:rPr>
+          <w:iCs/>
+          <w:sz w:val="22"/>
+          <w:szCs w:val="22"/>
+        </w:rPr>
+        <w:t>Firebase</w:t>
       </w:r>
     </w:p>
     <w:p>
@@ -1279,6 +1427,8 @@
         </w:rPr>
         <w:t xml:space="preserve">Experience     </w:t>
       </w:r>
+      <w:bookmarkStart w:id="0" w:name="_GoBack"/>
+      <w:bookmarkEnd w:id="0"/>
       <w:r>
         <w:rPr>
           <w:b/>
@@ -1326,14 +1476,25 @@
           <w:szCs w:val="22"/>
         </w:rPr>
       </w:pPr>
-      <w:r>
-        <w:rPr>
-          <w:b/>
-          <w:iCs/>
-          <w:sz w:val="22"/>
-          <w:szCs w:val="22"/>
-        </w:rPr>
-        <w:t xml:space="preserve">Actifio Inc. </w:t>
+      <w:proofErr w:type="spellStart"/>
+      <w:r>
+        <w:rPr>
+          <w:b/>
+          <w:iCs/>
+          <w:sz w:val="22"/>
+          <w:szCs w:val="22"/>
+        </w:rPr>
+        <w:t>Actifio</w:t>
+      </w:r>
+      <w:proofErr w:type="spellEnd"/>
+      <w:r>
+        <w:rPr>
+          <w:b/>
+          <w:iCs/>
+          <w:sz w:val="22"/>
+          <w:szCs w:val="22"/>
+        </w:rPr>
+        <w:t xml:space="preserve"> Inc. </w:t>
       </w:r>
       <w:r>
         <w:rPr>
@@ -1454,13 +1615,23 @@
           <w:szCs w:val="22"/>
         </w:rPr>
       </w:pPr>
-      <w:r>
-        <w:rPr>
-          <w:iCs/>
-          <w:sz w:val="22"/>
-          <w:szCs w:val="22"/>
-        </w:rPr>
-        <w:t xml:space="preserve">Actifio is a </w:t>
+      <w:proofErr w:type="spellStart"/>
+      <w:r>
+        <w:rPr>
+          <w:iCs/>
+          <w:sz w:val="22"/>
+          <w:szCs w:val="22"/>
+        </w:rPr>
+        <w:t>Actifio</w:t>
+      </w:r>
+      <w:proofErr w:type="spellEnd"/>
+      <w:r>
+        <w:rPr>
+          <w:iCs/>
+          <w:sz w:val="22"/>
+          <w:szCs w:val="22"/>
+        </w:rPr>
+        <w:t xml:space="preserve"> is a </w:t>
       </w:r>
       <w:r>
         <w:rPr>
@@ -1720,7 +1891,25 @@
           <w:sz w:val="22"/>
           <w:szCs w:val="22"/>
         </w:rPr>
-        <w:t xml:space="preserve">several tests using TestNg and </w:t>
+        <w:t xml:space="preserve">several tests using </w:t>
+      </w:r>
+      <w:proofErr w:type="spellStart"/>
+      <w:r>
+        <w:rPr>
+          <w:iCs/>
+          <w:sz w:val="22"/>
+          <w:szCs w:val="22"/>
+        </w:rPr>
+        <w:t>TestNg</w:t>
+      </w:r>
+      <w:proofErr w:type="spellEnd"/>
+      <w:r>
+        <w:rPr>
+          <w:iCs/>
+          <w:sz w:val="22"/>
+          <w:szCs w:val="22"/>
+        </w:rPr>
+        <w:t xml:space="preserve"> and </w:t>
       </w:r>
       <w:r>
         <w:rPr>
@@ -2113,8 +2302,18 @@
           <w:sz w:val="22"/>
           <w:szCs w:val="22"/>
         </w:rPr>
-        <w:t>Taught and Tutored children in basic skills of Scratch, Inkscape, NXT Design and Software, Minecraft Art, etc</w:t>
-      </w:r>
+        <w:t xml:space="preserve">Taught and Tutored children in basic skills of Scratch, Inkscape, NXT Design and Software, Minecraft Art, </w:t>
+      </w:r>
+      <w:proofErr w:type="spellStart"/>
+      <w:r>
+        <w:rPr>
+          <w:iCs/>
+          <w:sz w:val="22"/>
+          <w:szCs w:val="22"/>
+        </w:rPr>
+        <w:t>etc</w:t>
+      </w:r>
+      <w:proofErr w:type="spellEnd"/>
     </w:p>
     <w:p>
       <w:pPr>
@@ -2203,14 +2402,25 @@
           <w:szCs w:val="22"/>
         </w:rPr>
       </w:pPr>
-      <w:r>
-        <w:rPr>
-          <w:b/>
-          <w:iCs/>
-          <w:sz w:val="22"/>
-          <w:szCs w:val="22"/>
-        </w:rPr>
-        <w:t>CourseTree: Course Planning Application</w:t>
+      <w:proofErr w:type="spellStart"/>
+      <w:r>
+        <w:rPr>
+          <w:b/>
+          <w:iCs/>
+          <w:sz w:val="22"/>
+          <w:szCs w:val="22"/>
+        </w:rPr>
+        <w:t>CourseTree</w:t>
+      </w:r>
+      <w:proofErr w:type="spellEnd"/>
+      <w:r>
+        <w:rPr>
+          <w:b/>
+          <w:iCs/>
+          <w:sz w:val="22"/>
+          <w:szCs w:val="22"/>
+        </w:rPr>
+        <w:t>: Course Planning Application</w:t>
       </w:r>
     </w:p>
     <w:p>
@@ -2221,13 +2431,41 @@
           <w:szCs w:val="22"/>
         </w:rPr>
       </w:pPr>
-      <w:r>
-        <w:rPr>
-          <w:iCs/>
-          <w:sz w:val="22"/>
-          <w:szCs w:val="22"/>
-        </w:rPr>
-        <w:t xml:space="preserve">CourseTree is a web application that is meant to complement applications such as courseoff.com and Coursicle. </w:t>
+      <w:proofErr w:type="spellStart"/>
+      <w:r>
+        <w:rPr>
+          <w:iCs/>
+          <w:sz w:val="22"/>
+          <w:szCs w:val="22"/>
+        </w:rPr>
+        <w:t>CourseTree</w:t>
+      </w:r>
+      <w:proofErr w:type="spellEnd"/>
+      <w:r>
+        <w:rPr>
+          <w:iCs/>
+          <w:sz w:val="22"/>
+          <w:szCs w:val="22"/>
+        </w:rPr>
+        <w:t xml:space="preserve"> is a web application that is meant to complement applications such as courseoff.com and </w:t>
+      </w:r>
+      <w:proofErr w:type="spellStart"/>
+      <w:r>
+        <w:rPr>
+          <w:iCs/>
+          <w:sz w:val="22"/>
+          <w:szCs w:val="22"/>
+        </w:rPr>
+        <w:t>Coursicle</w:t>
+      </w:r>
+      <w:proofErr w:type="spellEnd"/>
+      <w:r>
+        <w:rPr>
+          <w:iCs/>
+          <w:sz w:val="22"/>
+          <w:szCs w:val="22"/>
+        </w:rPr>
+        <w:t xml:space="preserve">. </w:t>
       </w:r>
       <w:r>
         <w:rPr>
@@ -2259,7 +2497,25 @@
           <w:sz w:val="22"/>
           <w:szCs w:val="22"/>
         </w:rPr>
-        <w:t>difficult for students, especially freshmen, to choose the appropriate courses and which sequential courses to take. CourseTree provides a way for students to conveniently choose and plan for future schedules.</w:t>
+        <w:t xml:space="preserve">difficult for students, especially freshmen, to choose the appropriate courses and which sequential courses to take. </w:t>
+      </w:r>
+      <w:proofErr w:type="spellStart"/>
+      <w:r>
+        <w:rPr>
+          <w:iCs/>
+          <w:sz w:val="22"/>
+          <w:szCs w:val="22"/>
+        </w:rPr>
+        <w:t>CourseTree</w:t>
+      </w:r>
+      <w:proofErr w:type="spellEnd"/>
+      <w:r>
+        <w:rPr>
+          <w:iCs/>
+          <w:sz w:val="22"/>
+          <w:szCs w:val="22"/>
+        </w:rPr>
+        <w:t xml:space="preserve"> provides a way for students to conveniently choose and plan for future schedules.</w:t>
       </w:r>
     </w:p>
     <w:p>
@@ -2761,14 +3017,52 @@
         </w:rPr>
         <w:t xml:space="preserve">Hackathons: </w:t>
       </w:r>
-      <w:r>
-        <w:rPr>
-          <w:iCs/>
-          <w:sz w:val="22"/>
-          <w:szCs w:val="22"/>
-        </w:rPr>
-        <w:t>ArchHacks, HackGTeeny, HackGT</w:t>
-      </w:r>
+      <w:proofErr w:type="spellStart"/>
+      <w:r>
+        <w:rPr>
+          <w:iCs/>
+          <w:sz w:val="22"/>
+          <w:szCs w:val="22"/>
+        </w:rPr>
+        <w:t>ArchHacks</w:t>
+      </w:r>
+      <w:proofErr w:type="spellEnd"/>
+      <w:r>
+        <w:rPr>
+          <w:iCs/>
+          <w:sz w:val="22"/>
+          <w:szCs w:val="22"/>
+        </w:rPr>
+        <w:t xml:space="preserve">, </w:t>
+      </w:r>
+      <w:proofErr w:type="spellStart"/>
+      <w:r>
+        <w:rPr>
+          <w:iCs/>
+          <w:sz w:val="22"/>
+          <w:szCs w:val="22"/>
+        </w:rPr>
+        <w:t>HackGTeeny</w:t>
+      </w:r>
+      <w:proofErr w:type="spellEnd"/>
+      <w:r>
+        <w:rPr>
+          <w:iCs/>
+          <w:sz w:val="22"/>
+          <w:szCs w:val="22"/>
+        </w:rPr>
+        <w:t xml:space="preserve">, </w:t>
+      </w:r>
+      <w:proofErr w:type="spellStart"/>
+      <w:r>
+        <w:rPr>
+          <w:iCs/>
+          <w:sz w:val="22"/>
+          <w:szCs w:val="22"/>
+        </w:rPr>
+        <w:t>HackGT</w:t>
+      </w:r>
+      <w:proofErr w:type="spellEnd"/>
     </w:p>
     <w:p>
       <w:pPr>
@@ -2826,8 +3120,18 @@
           <w:sz w:val="22"/>
           <w:szCs w:val="22"/>
         </w:rPr>
-        <w:t>The Makery</w:t>
-      </w:r>
+        <w:t xml:space="preserve">The </w:t>
+      </w:r>
+      <w:proofErr w:type="spellStart"/>
+      <w:r>
+        <w:rPr>
+          <w:iCs/>
+          <w:sz w:val="22"/>
+          <w:szCs w:val="22"/>
+        </w:rPr>
+        <w:t>Makery</w:t>
+      </w:r>
+      <w:proofErr w:type="spellEnd"/>
       <w:r>
         <w:rPr>
           <w:iCs/>
@@ -6911,7 +7215,7 @@
 </file>
 
 <file path=customXml/itemProps1.xml><?xml version="1.0" encoding="utf-8"?>
-<ds:datastoreItem xmlns:ds="http://schemas.openxmlformats.org/officeDocument/2006/customXml" ds:itemID="{B7534E64-1F82-EC48-B6F6-7A75A15CB454}">
+<ds:datastoreItem xmlns:ds="http://schemas.openxmlformats.org/officeDocument/2006/customXml" ds:itemID="{D3E516D5-5633-8740-93A4-D17659EDD6A8}">
   <ds:schemaRefs>
     <ds:schemaRef ds:uri="http://schemas.openxmlformats.org/officeDocument/2006/bibliography"/>
   </ds:schemaRefs>

</xml_diff>